<commit_message>
Moved Reference Page to page 6
</commit_message>
<xml_diff>
--- a/CapstonePaper.docx
+++ b/CapstonePaper.docx
@@ -73,12 +73,7 @@
         <w:t xml:space="preserve">Part of the issue with New Jersey is that, </w:t>
       </w:r>
       <w:r>
-        <w:t xml:space="preserve">the state is not bringing in enough revenue to sustain a system like this. Even if tax revenue was to increase, by fiscal year 2023 the projected percentage would still be 25%. Therefore, since revenue increase does not seem to be an option, there needs to be a way to decrease expenditures in pension payouts. </w:t>
-      </w:r>
-      <w:bookmarkStart w:id="0" w:name="_GoBack"/>
-      <w:bookmarkEnd w:id="0"/>
-      <w:r>
-        <w:t xml:space="preserve"> </w:t>
+        <w:t xml:space="preserve">the state is not bringing in enough revenue to sustain a system like this. Even if tax revenue was to increase, by fiscal year 2023 the projected percentage would still be 25%. Therefore, since revenue increase does not seem to be an option, there needs to be a way to decrease expenditures in pension payouts.  </w:t>
       </w:r>
       <w:r>
         <w:t xml:space="preserve"> </w:t>
@@ -290,6 +285,60 @@
       <w:r>
         <w:tab/>
       </w:r>
+    </w:p>
+    <w:p>
+      <w:pPr>
+        <w:spacing w:line="480" w:lineRule="auto"/>
+        <w:jc w:val="center"/>
+      </w:pPr>
+    </w:p>
+    <w:p>
+      <w:pPr>
+        <w:spacing w:line="480" w:lineRule="auto"/>
+        <w:jc w:val="center"/>
+      </w:pPr>
+    </w:p>
+    <w:p>
+      <w:pPr>
+        <w:spacing w:line="480" w:lineRule="auto"/>
+        <w:jc w:val="center"/>
+      </w:pPr>
+    </w:p>
+    <w:p>
+      <w:pPr>
+        <w:spacing w:line="480" w:lineRule="auto"/>
+        <w:jc w:val="center"/>
+      </w:pPr>
+    </w:p>
+    <w:p>
+      <w:pPr>
+        <w:spacing w:line="480" w:lineRule="auto"/>
+        <w:jc w:val="center"/>
+      </w:pPr>
+    </w:p>
+    <w:p>
+      <w:pPr>
+        <w:spacing w:line="480" w:lineRule="auto"/>
+        <w:jc w:val="center"/>
+      </w:pPr>
+    </w:p>
+    <w:p>
+      <w:pPr>
+        <w:spacing w:line="480" w:lineRule="auto"/>
+        <w:jc w:val="center"/>
+      </w:pPr>
+    </w:p>
+    <w:p>
+      <w:pPr>
+        <w:spacing w:line="480" w:lineRule="auto"/>
+        <w:jc w:val="center"/>
+      </w:pPr>
+    </w:p>
+    <w:p>
+      <w:pPr>
+        <w:spacing w:line="480" w:lineRule="auto"/>
+        <w:jc w:val="center"/>
+      </w:pPr>
     </w:p>
     <w:p>
       <w:pPr>
@@ -307,7 +356,10 @@
           <w:u w:val="none"/>
         </w:rPr>
       </w:pPr>
-      <w:r>
+      <w:bookmarkStart w:id="0" w:name="_GoBack"/>
+      <w:bookmarkEnd w:id="0"/>
+      <w:r>
+        <w:lastRenderedPageBreak/>
         <w:t>References</w:t>
       </w:r>
     </w:p>
@@ -641,7 +693,6 @@
         <w:ind w:left="720" w:hanging="720"/>
       </w:pPr>
       <w:r>
-        <w:lastRenderedPageBreak/>
         <w:t xml:space="preserve">State of New Jersey (2018) </w:t>
       </w:r>
       <w:r>
@@ -1825,7 +1876,7 @@
 </file>
 
 <file path=customXml/itemProps1.xml><?xml version="1.0" encoding="utf-8"?>
-<ds:datastoreItem xmlns:ds="http://schemas.openxmlformats.org/officeDocument/2006/customXml" ds:itemID="{0B5B6B98-DF37-496D-AFBD-23C1D3B00BDE}">
+<ds:datastoreItem xmlns:ds="http://schemas.openxmlformats.org/officeDocument/2006/customXml" ds:itemID="{75AB9DA7-9D01-4A00-B60D-CB56C6415717}">
   <ds:schemaRefs>
     <ds:schemaRef ds:uri="http://schemas.openxmlformats.org/officeDocument/2006/bibliography"/>
   </ds:schemaRefs>

</xml_diff>

<commit_message>
Realized Page 5 was actually blank and moved the reference page up
</commit_message>
<xml_diff>
--- a/CapstonePaper.docx
+++ b/CapstonePaper.docx
@@ -235,115 +235,6 @@
     <w:p>
       <w:pPr>
         <w:spacing w:line="480" w:lineRule="auto"/>
-      </w:pPr>
-    </w:p>
-    <w:p>
-      <w:pPr>
-        <w:spacing w:line="480" w:lineRule="auto"/>
-      </w:pPr>
-    </w:p>
-    <w:p>
-      <w:pPr>
-        <w:spacing w:line="480" w:lineRule="auto"/>
-      </w:pPr>
-    </w:p>
-    <w:p>
-      <w:pPr>
-        <w:spacing w:line="480" w:lineRule="auto"/>
-      </w:pPr>
-    </w:p>
-    <w:p>
-      <w:pPr>
-        <w:spacing w:line="480" w:lineRule="auto"/>
-      </w:pPr>
-    </w:p>
-    <w:p>
-      <w:pPr>
-        <w:spacing w:line="480" w:lineRule="auto"/>
-      </w:pPr>
-    </w:p>
-    <w:p>
-      <w:pPr>
-        <w:spacing w:line="480" w:lineRule="auto"/>
-      </w:pPr>
-    </w:p>
-    <w:p>
-      <w:pPr>
-        <w:spacing w:line="480" w:lineRule="auto"/>
-      </w:pPr>
-      <w:r>
-        <w:t xml:space="preserve"> </w:t>
-      </w:r>
-      <w:r>
-        <w:t xml:space="preserve"> </w:t>
-      </w:r>
-    </w:p>
-    <w:p>
-      <w:pPr>
-        <w:spacing w:line="480" w:lineRule="auto"/>
-      </w:pPr>
-      <w:r>
-        <w:tab/>
-      </w:r>
-    </w:p>
-    <w:p>
-      <w:pPr>
-        <w:spacing w:line="480" w:lineRule="auto"/>
-        <w:jc w:val="center"/>
-      </w:pPr>
-    </w:p>
-    <w:p>
-      <w:pPr>
-        <w:spacing w:line="480" w:lineRule="auto"/>
-        <w:jc w:val="center"/>
-      </w:pPr>
-    </w:p>
-    <w:p>
-      <w:pPr>
-        <w:spacing w:line="480" w:lineRule="auto"/>
-        <w:jc w:val="center"/>
-      </w:pPr>
-    </w:p>
-    <w:p>
-      <w:pPr>
-        <w:spacing w:line="480" w:lineRule="auto"/>
-        <w:jc w:val="center"/>
-      </w:pPr>
-    </w:p>
-    <w:p>
-      <w:pPr>
-        <w:spacing w:line="480" w:lineRule="auto"/>
-        <w:jc w:val="center"/>
-      </w:pPr>
-    </w:p>
-    <w:p>
-      <w:pPr>
-        <w:spacing w:line="480" w:lineRule="auto"/>
-        <w:jc w:val="center"/>
-      </w:pPr>
-    </w:p>
-    <w:p>
-      <w:pPr>
-        <w:spacing w:line="480" w:lineRule="auto"/>
-        <w:jc w:val="center"/>
-      </w:pPr>
-    </w:p>
-    <w:p>
-      <w:pPr>
-        <w:spacing w:line="480" w:lineRule="auto"/>
-        <w:jc w:val="center"/>
-      </w:pPr>
-    </w:p>
-    <w:p>
-      <w:pPr>
-        <w:spacing w:line="480" w:lineRule="auto"/>
-        <w:jc w:val="center"/>
-      </w:pPr>
-    </w:p>
-    <w:p>
-      <w:pPr>
-        <w:spacing w:line="480" w:lineRule="auto"/>
-        <w:jc w:val="center"/>
       </w:pPr>
     </w:p>
     <w:p>
@@ -1876,7 +1767,7 @@
 </file>
 
 <file path=customXml/itemProps1.xml><?xml version="1.0" encoding="utf-8"?>
-<ds:datastoreItem xmlns:ds="http://schemas.openxmlformats.org/officeDocument/2006/customXml" ds:itemID="{75AB9DA7-9D01-4A00-B60D-CB56C6415717}">
+<ds:datastoreItem xmlns:ds="http://schemas.openxmlformats.org/officeDocument/2006/customXml" ds:itemID="{456C7585-3689-49D8-A380-0B50C09A5EF6}">
   <ds:schemaRefs>
     <ds:schemaRef ds:uri="http://schemas.openxmlformats.org/officeDocument/2006/bibliography"/>
   </ds:schemaRefs>

</xml_diff>

<commit_message>
Made some formating changes and added a running head
</commit_message>
<xml_diff>
--- a/CapstonePaper.docx
+++ b/CapstonePaper.docx
@@ -5,6 +5,7 @@
     <w:p>
       <w:pPr>
         <w:pStyle w:val="NoSpacing"/>
+        <w:spacing w:line="480" w:lineRule="auto"/>
       </w:pPr>
       <w:r>
         <w:t>Harry Wight</w:t>
@@ -86,7 +87,12 @@
       </w:pPr>
       <w:r>
         <w:lastRenderedPageBreak/>
-        <w:t>Police officers in New Jersey, on average, make $109,689 based on data gathered from New Jersey’s active pension members (State of New Jersey, 2018). Pensions for police officers who have served for over 30 years and retire age 65 or more receive the average of the last 5 years most recent yearly salary multiplied the officer’s numbers of years served divided by 60. Anyone who retires earlier than age 65 but still has allotted 30 or more years of service receives an annual reduction of their pension by .25% each year (State of New Jersey, 2018). Using the average police salary, it can be calculated that a pension recipient would receive $50,626. However, the salaries were only median salaries, meaning that 50% of the salaries are higher than what was recorded. The highest median salary that record was $154,574 from Ridgewood Village, NJ. Anyone who is making that salary annually would be making around $77,287. While not all 448,524 active members in the New Jersey pension system are police officers, it does not take away from the fact that there is still a huge deficit in the pension budget (U.S. Census Bureau, 2018).</w:t>
+        <w:t xml:space="preserve">Police </w:t>
+      </w:r>
+      <w:bookmarkStart w:id="0" w:name="_GoBack"/>
+      <w:bookmarkEnd w:id="0"/>
+      <w:r>
+        <w:t>officers in New Jersey, on average, make $109,689 based on data gathered from New Jersey’s active pension members (State of New Jersey, 2018). Pensions for police officers who have served for over 30 years and retire age 65 or more receive the average of the last 5 years most recent yearly salary multiplied the officer’s numbers of years served divided by 60. Anyone who retires earlier than age 65 but still has allotted 30 or more years of service receives an annual reduction of their pension by .25% each year (State of New Jersey, 2018). Using the average police salary, it can be calculated that a pension recipient would receive $50,626. However, the salaries were only median salaries, meaning that 50% of the salaries are higher than what was recorded. The highest median salary that record was $154,574 from Ridgewood Village, NJ. Anyone who is making that salary annually would be making around $77,287. While not all 448,524 active members in the New Jersey pension system are police officers, it does not take away from the fact that there is still a huge deficit in the pension budget (U.S. Census Bureau, 2018).</w:t>
       </w:r>
     </w:p>
     <w:p>
@@ -247,8 +253,6 @@
           <w:u w:val="none"/>
         </w:rPr>
       </w:pPr>
-      <w:bookmarkStart w:id="0" w:name="_GoBack"/>
-      <w:bookmarkEnd w:id="0"/>
       <w:r>
         <w:lastRenderedPageBreak/>
         <w:t>References</w:t>
@@ -669,9 +673,11 @@
     </w:p>
     <w:sectPr>
       <w:headerReference w:type="default" r:id="rId10"/>
+      <w:headerReference w:type="first" r:id="rId11"/>
       <w:pgSz w:w="12240" w:h="15840"/>
       <w:pgMar w:top="1440" w:right="1440" w:bottom="1440" w:left="1440" w:header="720" w:footer="720" w:gutter="0"/>
       <w:cols w:space="720"/>
+      <w:titlePg/>
       <w:docGrid w:linePitch="360"/>
     </w:sectPr>
   </w:body>
@@ -730,53 +736,77 @@
 
 <file path=word/header1.xml><?xml version="1.0" encoding="utf-8"?>
 <w:hdr xmlns:wpc="http://schemas.microsoft.com/office/word/2010/wordprocessingCanvas" xmlns:cx="http://schemas.microsoft.com/office/drawing/2014/chartex" xmlns:cx1="http://schemas.microsoft.com/office/drawing/2015/9/8/chartex" xmlns:cx2="http://schemas.microsoft.com/office/drawing/2015/10/21/chartex" xmlns:cx3="http://schemas.microsoft.com/office/drawing/2016/5/9/chartex" xmlns:cx4="http://schemas.microsoft.com/office/drawing/2016/5/10/chartex" xmlns:cx5="http://schemas.microsoft.com/office/drawing/2016/5/11/chartex" xmlns:cx6="http://schemas.microsoft.com/office/drawing/2016/5/12/chartex" xmlns:cx7="http://schemas.microsoft.com/office/drawing/2016/5/13/chartex" xmlns:cx8="http://schemas.microsoft.com/office/drawing/2016/5/14/chartex" xmlns:mc="http://schemas.openxmlformats.org/markup-compatibility/2006" xmlns:aink="http://schemas.microsoft.com/office/drawing/2016/ink" xmlns:am3d="http://schemas.microsoft.com/office/drawing/2017/model3d" xmlns:o="urn:schemas-microsoft-com:office:office" xmlns:r="http://schemas.openxmlformats.org/officeDocument/2006/relationships" xmlns:m="http://schemas.openxmlformats.org/officeDocument/2006/math" xmlns:v="urn:schemas-microsoft-com:vml" xmlns:wp14="http://schemas.microsoft.com/office/word/2010/wordprocessingDrawing" xmlns:wp="http://schemas.openxmlformats.org/drawingml/2006/wordprocessingDrawing" xmlns:w10="urn:schemas-microsoft-com:office:word" xmlns:w="http://schemas.openxmlformats.org/wordprocessingml/2006/main" xmlns:w14="http://schemas.microsoft.com/office/word/2010/wordml" xmlns:w15="http://schemas.microsoft.com/office/word/2012/wordml" xmlns:w16cid="http://schemas.microsoft.com/office/word/2016/wordml/cid" xmlns:w16se="http://schemas.microsoft.com/office/word/2015/wordml/symex" xmlns:wpg="http://schemas.microsoft.com/office/word/2010/wordprocessingGroup" xmlns:wpi="http://schemas.microsoft.com/office/word/2010/wordprocessingInk" xmlns:wne="http://schemas.microsoft.com/office/word/2006/wordml" xmlns:wps="http://schemas.microsoft.com/office/word/2010/wordprocessingShape" mc:Ignorable="w14 w15 w16se w16cid wp14">
-  <w:sdt>
-    <w:sdtPr>
-      <w:id w:val="517509394"/>
-      <w:docPartObj>
-        <w:docPartGallery w:val="Page Numbers (Top of Page)"/>
-        <w:docPartUnique/>
-      </w:docPartObj>
-    </w:sdtPr>
-    <w:sdtEndPr>
-      <w:rPr>
-        <w:noProof/>
-      </w:rPr>
-    </w:sdtEndPr>
-    <w:sdtContent>
-      <w:p>
-        <w:pPr>
-          <w:pStyle w:val="Header"/>
-          <w:jc w:val="right"/>
-        </w:pPr>
-        <w:r>
-          <w:fldChar w:fldCharType="begin"/>
-        </w:r>
-        <w:r>
-          <w:instrText xml:space="preserve"> PAGE   \* MERGEFORMAT </w:instrText>
-        </w:r>
-        <w:r>
-          <w:fldChar w:fldCharType="separate"/>
-        </w:r>
-        <w:r>
-          <w:rPr>
-            <w:noProof/>
-          </w:rPr>
-          <w:t>2</w:t>
-        </w:r>
-        <w:r>
-          <w:rPr>
-            <w:noProof/>
-          </w:rPr>
-          <w:fldChar w:fldCharType="end"/>
-        </w:r>
-      </w:p>
-    </w:sdtContent>
-  </w:sdt>
   <w:p>
     <w:pPr>
       <w:pStyle w:val="Header"/>
     </w:pPr>
+    <w:r>
+      <w:t>New Jersey Police Pension Reform</w:t>
+    </w:r>
+    <w:r>
+      <w:tab/>
+    </w:r>
+    <w:r>
+      <w:tab/>
+    </w:r>
+    <w:r>
+      <w:fldChar w:fldCharType="begin"/>
+    </w:r>
+    <w:r>
+      <w:instrText xml:space="preserve"> PAGE   \* MERGEFORMAT </w:instrText>
+    </w:r>
+    <w:r>
+      <w:fldChar w:fldCharType="separate"/>
+    </w:r>
+    <w:r>
+      <w:rPr>
+        <w:noProof/>
+      </w:rPr>
+      <w:t>1</w:t>
+    </w:r>
+    <w:r>
+      <w:rPr>
+        <w:noProof/>
+      </w:rPr>
+      <w:fldChar w:fldCharType="end"/>
+    </w:r>
+  </w:p>
+</w:hdr>
+</file>
+
+<file path=word/header2.xml><?xml version="1.0" encoding="utf-8"?>
+<w:hdr xmlns:wpc="http://schemas.microsoft.com/office/word/2010/wordprocessingCanvas" xmlns:cx="http://schemas.microsoft.com/office/drawing/2014/chartex" xmlns:cx1="http://schemas.microsoft.com/office/drawing/2015/9/8/chartex" xmlns:cx2="http://schemas.microsoft.com/office/drawing/2015/10/21/chartex" xmlns:cx3="http://schemas.microsoft.com/office/drawing/2016/5/9/chartex" xmlns:cx4="http://schemas.microsoft.com/office/drawing/2016/5/10/chartex" xmlns:cx5="http://schemas.microsoft.com/office/drawing/2016/5/11/chartex" xmlns:cx6="http://schemas.microsoft.com/office/drawing/2016/5/12/chartex" xmlns:cx7="http://schemas.microsoft.com/office/drawing/2016/5/13/chartex" xmlns:cx8="http://schemas.microsoft.com/office/drawing/2016/5/14/chartex" xmlns:mc="http://schemas.openxmlformats.org/markup-compatibility/2006" xmlns:aink="http://schemas.microsoft.com/office/drawing/2016/ink" xmlns:am3d="http://schemas.microsoft.com/office/drawing/2017/model3d" xmlns:o="urn:schemas-microsoft-com:office:office" xmlns:r="http://schemas.openxmlformats.org/officeDocument/2006/relationships" xmlns:m="http://schemas.openxmlformats.org/officeDocument/2006/math" xmlns:v="urn:schemas-microsoft-com:vml" xmlns:wp14="http://schemas.microsoft.com/office/word/2010/wordprocessingDrawing" xmlns:wp="http://schemas.openxmlformats.org/drawingml/2006/wordprocessingDrawing" xmlns:w10="urn:schemas-microsoft-com:office:word" xmlns:w="http://schemas.openxmlformats.org/wordprocessingml/2006/main" xmlns:w14="http://schemas.microsoft.com/office/word/2010/wordml" xmlns:w15="http://schemas.microsoft.com/office/word/2012/wordml" xmlns:w16cid="http://schemas.microsoft.com/office/word/2016/wordml/cid" xmlns:w16se="http://schemas.microsoft.com/office/word/2015/wordml/symex" xmlns:wpg="http://schemas.microsoft.com/office/word/2010/wordprocessingGroup" xmlns:wpi="http://schemas.microsoft.com/office/word/2010/wordprocessingInk" xmlns:wne="http://schemas.microsoft.com/office/word/2006/wordml" xmlns:wps="http://schemas.microsoft.com/office/word/2010/wordprocessingShape" mc:Ignorable="w14 w15 w16se w16cid wp14">
+  <w:p>
+    <w:pPr>
+      <w:pStyle w:val="Header"/>
+    </w:pPr>
+    <w:r>
+      <w:t>RUNNING HEAD: New Jersey Police Pension Reform</w:t>
+    </w:r>
+    <w:r>
+      <w:tab/>
+    </w:r>
+    <w:r>
+      <w:fldChar w:fldCharType="begin"/>
+    </w:r>
+    <w:r>
+      <w:instrText xml:space="preserve"> PAGE   \* MERGEFORMAT </w:instrText>
+    </w:r>
+    <w:r>
+      <w:fldChar w:fldCharType="separate"/>
+    </w:r>
+    <w:r>
+      <w:rPr>
+        <w:noProof/>
+      </w:rPr>
+      <w:t>1</w:t>
+    </w:r>
+    <w:r>
+      <w:rPr>
+        <w:noProof/>
+      </w:rPr>
+      <w:fldChar w:fldCharType="end"/>
+    </w:r>
   </w:p>
 </w:hdr>
 </file>
@@ -1767,7 +1797,7 @@
 </file>
 
 <file path=customXml/itemProps1.xml><?xml version="1.0" encoding="utf-8"?>
-<ds:datastoreItem xmlns:ds="http://schemas.openxmlformats.org/officeDocument/2006/customXml" ds:itemID="{456C7585-3689-49D8-A380-0B50C09A5EF6}">
+<ds:datastoreItem xmlns:ds="http://schemas.openxmlformats.org/officeDocument/2006/customXml" ds:itemID="{6F2B6976-E591-44AE-9F28-3B72DAA5034E}">
   <ds:schemaRefs>
     <ds:schemaRef ds:uri="http://schemas.openxmlformats.org/officeDocument/2006/bibliography"/>
   </ds:schemaRefs>

</xml_diff>

<commit_message>
FIxed another formating error
</commit_message>
<xml_diff>
--- a/CapstonePaper.docx
+++ b/CapstonePaper.docx
@@ -87,82 +87,83 @@
       </w:pPr>
       <w:r>
         <w:lastRenderedPageBreak/>
-        <w:t xml:space="preserve">Police </w:t>
+        <w:t>Police officers in New Jersey, on average, make $109,689 based on data gathered from New Jersey’s active pension members (State of New Jersey, 2018). Pensions for police officers who have served for over 30 years and retire age 65 or more receive the average of the last 5 years most recent yearly salary multiplied the officer’s numbers of years served divided by 60. Anyone who retires earlier than age 65 but still has allotted 30 or more years of service receives an annual reduction of their pension by .25% each year (State of New Jersey, 2018). Using the average police salary, it can be calculated that a pension recipient would receive $50,626. However, the salaries were only median salaries, meaning that 50% of the salaries are higher than what was recorded. The highest median salary that record was $154,574 from Ridgewood Village, NJ. Anyone who is making that salary annually would be making around $77,287. While not all 448,524 active members in the New Jersey pension system are police officers, it does not take away from the fact that there is still a huge deficit in the pension budget (U.S. Census Bureau, 2018).</w:t>
+      </w:r>
+    </w:p>
+    <w:p>
+      <w:pPr>
+        <w:spacing w:line="480" w:lineRule="auto"/>
+      </w:pPr>
+      <w:r>
+        <w:tab/>
+        <w:t xml:space="preserve">To remedy this issue, a number of policy implications are necessary to reduce the burden of deficit on the state. </w:t>
+      </w:r>
+      <w:r>
+        <w:t xml:space="preserve">First policy to be changed would be to create a statewide system for police salaries based on a combination of rank and time served. </w:t>
+      </w:r>
+      <w:r>
+        <w:t xml:space="preserve">Since police rankings are guided by a military system it would be easy to implement a guideline for how much </w:t>
+      </w:r>
+      <w:r>
+        <w:t>an</w:t>
+      </w:r>
+      <w:r>
+        <w:t xml:space="preserve"> officer would make starting as a recruit and moving up the ranks and amount of time served. Time served would carry over into a promotion as well. For example, a corporal who has been serving for </w:t>
+      </w:r>
+      <w:r>
+        <w:t xml:space="preserve">10 years gets promoted to a sergeant would not receive the beginning sergeant salary but rather one that has been serving for ten years. The system could have limits as well on the bases of years served. An officer would no longer receive a raise after serving for 10 years or more as a recruit, but may do so by applying for higher level positions. This may also invite continuous dedicated work to </w:t>
+      </w:r>
+      <w:r>
+        <w:lastRenderedPageBreak/>
+        <w:t xml:space="preserve">the field of policing. While not all officers strive for a promotion, this may weed out those who joined for the benefits and high paying, and ever increasing, salary. </w:t>
+      </w:r>
+      <w:r>
+        <w:t xml:space="preserve">Uniform Crime Report data of New Jersey shows that there is also an imbalance between high paying police salaries and violent crime rates. Officers in cities such as Camden that had a median salary of $50,335 and a violent crime rate of 2,566 violent crimes per 100,000 people could argue that they should be making the same, if not more, than officers in cities similar to Reading Township </w:t>
+      </w:r>
+      <w:r>
+        <w:t>which has a median salary more than double that of Camden, $109,245, and the lowest crime rate in New Jersey at 6.2 violent crimes per 100,000 people.</w:t>
+      </w:r>
+      <w:r>
+        <w:t xml:space="preserve"> </w:t>
+      </w:r>
+      <w:r>
+        <w:t xml:space="preserve">To ensure that officers in these areas are well compensated for their positions in towns and cities with high crime rates, it is necessary to pay them a rate that could be justified for the amount of danger they are put in. Furthermore, due to the low crime areas being paid a higher salary, it could be justified to find a middle ground between these two numbers.   </w:t>
+      </w:r>
+      <w:r>
+        <w:t xml:space="preserve"> </w:t>
+      </w:r>
+    </w:p>
+    <w:p>
+      <w:pPr>
+        <w:spacing w:line="480" w:lineRule="auto"/>
+      </w:pPr>
+      <w:r>
+        <w:tab/>
+        <w:t xml:space="preserve">Another drawback of the </w:t>
+      </w:r>
+      <w:r>
+        <w:t xml:space="preserve">current </w:t>
+      </w:r>
+      <w:r>
+        <w:t>pensions system is if the recipient of the pension is no longer a resident of the state and has moved to a state</w:t>
+      </w:r>
+      <w:r>
+        <w:t>,</w:t>
+      </w:r>
+      <w:r>
+        <w:t xml:space="preserve"> such as Florida, where pensions are a non-taxable income, an individual will begin to reap the benefits of a system that they are no longer putting in to.</w:t>
+      </w:r>
+      <w:r>
+        <w:t xml:space="preserve"> Hundreds upon thousands of dollars in taxes go into paying the pension bill, and that income they receive should be no exception. </w:t>
+      </w:r>
+      <w:r>
+        <w:t>Without a proper way to tax that income that these people are taxing directly from the state, New Jersey’s budget will continue to be at a deficit.</w:t>
+      </w:r>
+      <w:r>
+        <w:t xml:space="preserve"> To rectify this issue, New Jersey pension policy makers would have to require a residency for a predetermined amount of time after the recipient has begun receiving his or her pension. Alternatively, policy makers may include a clause that states a reduction in pension earnings if the recipient leaves the state prior to the residency requirements being over in the amount that the state will be losing in tax dollars. </w:t>
       </w:r>
       <w:bookmarkStart w:id="0" w:name="_GoBack"/>
       <w:bookmarkEnd w:id="0"/>
-      <w:r>
-        <w:t>officers in New Jersey, on average, make $109,689 based on data gathered from New Jersey’s active pension members (State of New Jersey, 2018). Pensions for police officers who have served for over 30 years and retire age 65 or more receive the average of the last 5 years most recent yearly salary multiplied the officer’s numbers of years served divided by 60. Anyone who retires earlier than age 65 but still has allotted 30 or more years of service receives an annual reduction of their pension by .25% each year (State of New Jersey, 2018). Using the average police salary, it can be calculated that a pension recipient would receive $50,626. However, the salaries were only median salaries, meaning that 50% of the salaries are higher than what was recorded. The highest median salary that record was $154,574 from Ridgewood Village, NJ. Anyone who is making that salary annually would be making around $77,287. While not all 448,524 active members in the New Jersey pension system are police officers, it does not take away from the fact that there is still a huge deficit in the pension budget (U.S. Census Bureau, 2018).</w:t>
-      </w:r>
-    </w:p>
-    <w:p>
-      <w:pPr>
-        <w:spacing w:line="480" w:lineRule="auto"/>
-      </w:pPr>
-      <w:r>
-        <w:tab/>
-        <w:t xml:space="preserve">To remedy this issue, a number of policy implications are necessary to reduce the burden of deficit on the state. </w:t>
-      </w:r>
-      <w:r>
-        <w:t xml:space="preserve">First policy to be changed would be to create a statewide system for police salaries based on a combination of rank and time served. </w:t>
-      </w:r>
-      <w:r>
-        <w:t xml:space="preserve">Since police rankings are guided by a military system it would be easy to implement a guideline for how much </w:t>
-      </w:r>
-      <w:proofErr w:type="gramStart"/>
-      <w:r>
-        <w:t>a</w:t>
-      </w:r>
-      <w:proofErr w:type="gramEnd"/>
-      <w:r>
-        <w:t xml:space="preserve"> officer would make starting as a recruit and moving up the ranks and amount of time served. Time served would carry over into a promotion as well. For example, a corporal who has been serving for </w:t>
-      </w:r>
-      <w:r>
-        <w:t xml:space="preserve">10 years gets promoted to a sergeant would not receive the beginning sergeant salary but rather one that has been serving for ten years. The system could have limits as well on the bases of years served. An officer would no longer receive a raise after serving for 10 years or more as a recruit, but may do so by applying for higher level positions. This may also invite continuous dedicated work to </w:t>
-      </w:r>
-      <w:r>
-        <w:lastRenderedPageBreak/>
-        <w:t xml:space="preserve">the field of policing. While not all officers strive for a promotion, this may weed out those who joined for the benefits and high paying, and ever increasing, salary. </w:t>
-      </w:r>
-      <w:r>
-        <w:t xml:space="preserve">Uniform Crime Report data of New Jersey shows that there is also an imbalance between high paying police salaries and violent crime rates. Officers in cities such as Camden that had a median salary of $50,335 and a violent crime rate of 2,566 violent crimes per 100,000 people could argue that they should be making the same, if not more, than officers in cities similar to Reading Township </w:t>
-      </w:r>
-      <w:r>
-        <w:t>which has a median salary more than double that of Camden, $109,245, and the lowest crime rate in New Jersey at 6.2 violent crimes per 100,000 people.</w:t>
-      </w:r>
-      <w:r>
-        <w:t xml:space="preserve"> </w:t>
-      </w:r>
-      <w:r>
-        <w:t xml:space="preserve">To ensure that officers in these areas are well compensated for their positions in towns and cities with high crime rates, it is necessary to pay them a rate that could be justified for the amount of danger they are put in. Furthermore, due to the low crime areas being paid a higher salary, it could be justified to find a middle ground between these two numbers.   </w:t>
-      </w:r>
-      <w:r>
-        <w:t xml:space="preserve"> </w:t>
-      </w:r>
-    </w:p>
-    <w:p>
-      <w:pPr>
-        <w:spacing w:line="480" w:lineRule="auto"/>
-      </w:pPr>
-      <w:r>
-        <w:tab/>
-        <w:t xml:space="preserve">Another drawback of the </w:t>
-      </w:r>
-      <w:r>
-        <w:t xml:space="preserve">current </w:t>
-      </w:r>
-      <w:r>
-        <w:t>pensions system is if the recipient of the pension is no longer a resident of the state and has moved to a state such as Florida, where pensions are a non-taxable income, an individual will begin to reap the benefits of a system that they are no longer putting in to.</w:t>
-      </w:r>
-      <w:r>
-        <w:t xml:space="preserve"> Hundreds upon thousands of dollars in taxes go into paying the pension bill, and that income they receive should be no exception. </w:t>
-      </w:r>
-      <w:r>
-        <w:t>Without a proper way to tax that income that these people are taxing directly from the state, New Jersey’s budget will continue to be at a deficit.</w:t>
-      </w:r>
-      <w:r>
-        <w:t xml:space="preserve"> To rectify this issue, New Jersey pension policy makers would have to require a residency for a predetermined amount of time after the recipient has begun receiving his or her pension. Alternatively, policy makers may include a clause that states a reduction in pension earnings if the recipient leaves the state prior to the residency requirements being over in the amount that the state will be losing in tax dollars. </w:t>
-      </w:r>
       <w:r>
         <w:t xml:space="preserve">An article by </w:t>
       </w:r>
@@ -1797,7 +1798,7 @@
 </file>
 
 <file path=customXml/itemProps1.xml><?xml version="1.0" encoding="utf-8"?>
-<ds:datastoreItem xmlns:ds="http://schemas.openxmlformats.org/officeDocument/2006/customXml" ds:itemID="{6F2B6976-E591-44AE-9F28-3B72DAA5034E}">
+<ds:datastoreItem xmlns:ds="http://schemas.openxmlformats.org/officeDocument/2006/customXml" ds:itemID="{58A358A4-D7DD-452B-B340-1C7EE228CCF6}">
   <ds:schemaRefs>
     <ds:schemaRef ds:uri="http://schemas.openxmlformats.org/officeDocument/2006/bibliography"/>
   </ds:schemaRefs>

</xml_diff>

<commit_message>
Final Revisions done for the paper
</commit_message>
<xml_diff>
--- a/CapstonePaper.docx
+++ b/CapstonePaper.docx
@@ -18,6 +18,8 @@
       <w:r>
         <w:t>Prof. Holleran</w:t>
       </w:r>
+      <w:bookmarkStart w:id="0" w:name="_GoBack"/>
+      <w:bookmarkEnd w:id="0"/>
     </w:p>
     <w:p>
       <w:pPr>
@@ -162,8 +164,6 @@
       <w:r>
         <w:t xml:space="preserve"> To rectify this issue, New Jersey pension policy makers would have to require a residency for a predetermined amount of time after the recipient has begun receiving his or her pension. Alternatively, policy makers may include a clause that states a reduction in pension earnings if the recipient leaves the state prior to the residency requirements being over in the amount that the state will be losing in tax dollars. </w:t>
       </w:r>
-      <w:bookmarkStart w:id="0" w:name="_GoBack"/>
-      <w:bookmarkEnd w:id="0"/>
       <w:r>
         <w:t xml:space="preserve">An article by </w:t>
       </w:r>
@@ -1798,7 +1798,7 @@
 </file>
 
 <file path=customXml/itemProps1.xml><?xml version="1.0" encoding="utf-8"?>
-<ds:datastoreItem xmlns:ds="http://schemas.openxmlformats.org/officeDocument/2006/customXml" ds:itemID="{58A358A4-D7DD-452B-B340-1C7EE228CCF6}">
+<ds:datastoreItem xmlns:ds="http://schemas.openxmlformats.org/officeDocument/2006/customXml" ds:itemID="{7384F366-C59C-437C-969D-AFCF8A519F0A}">
   <ds:schemaRefs>
     <ds:schemaRef ds:uri="http://schemas.openxmlformats.org/officeDocument/2006/bibliography"/>
   </ds:schemaRefs>

</xml_diff>